<commit_message>
add date to transaction
</commit_message>
<xml_diff>
--- a/storage/app/default/documents/invoice_detail_cgd.docx
+++ b/storage/app/default/documents/invoice_detail_cgd.docx
@@ -18,8 +18,9 @@
         <w:tblLook w:val="0620" w:firstRow="1" w:lastRow="0" w:firstColumn="0" w:lastColumn="0" w:noHBand="1" w:noVBand="1"/>
       </w:tblPr>
       <w:tblGrid>
-        <w:gridCol w:w="4774"/>
-        <w:gridCol w:w="1504"/>
+        <w:gridCol w:w="1276"/>
+        <w:gridCol w:w="4111"/>
+        <w:gridCol w:w="891"/>
         <w:gridCol w:w="1504"/>
         <w:gridCol w:w="1504"/>
         <w:gridCol w:w="1504"/>
@@ -30,7 +31,7 @@
         </w:trPr>
         <w:tc>
           <w:tcPr>
-            <w:tcW w:w="4774" w:type="dxa"/>
+            <w:tcW w:w="1276" w:type="dxa"/>
             <w:tcBorders>
               <w:bottom w:val="single" w:sz="4" w:space="0" w:color="auto"/>
             </w:tcBorders>
@@ -40,20 +41,54 @@
             <w:pPr>
               <w:spacing w:after="0" w:line="240" w:lineRule="auto"/>
               <w:rPr>
-                <w:rFonts w:ascii="Browallia New" w:hAnsi="Browallia New" w:cs="Browallia New"/>
+                <w:rFonts w:ascii="Browallia New" w:hAnsi="Browallia New" w:cs="Browallia New" w:hint="cs"/>
                 <w:b/>
                 <w:bCs/>
                 <w:noProof/>
                 <w:sz w:val="28"/>
+                <w:cs/>
               </w:rPr>
             </w:pPr>
             <w:r>
               <w:rPr>
-                <w:rFonts w:ascii="Browallia New" w:hAnsi="Browallia New" w:cs="Browallia New"/>
+                <w:rFonts w:ascii="Browallia New" w:hAnsi="Browallia New" w:cs="Browallia New" w:hint="cs"/>
                 <w:b/>
                 <w:bCs/>
                 <w:noProof/>
                 <w:sz w:val="28"/>
+                <w:cs/>
+              </w:rPr>
+              <w:t>วันที่</w:t>
+            </w:r>
+          </w:p>
+        </w:tc>
+        <w:tc>
+          <w:tcPr>
+            <w:tcW w:w="4111" w:type="dxa"/>
+            <w:tcBorders>
+              <w:bottom w:val="single" w:sz="4" w:space="0" w:color="auto"/>
+            </w:tcBorders>
+            <w:shd w:val="clear" w:color="auto" w:fill="auto"/>
+          </w:tcPr>
+          <w:p>
+            <w:pPr>
+              <w:spacing w:after="0" w:line="240" w:lineRule="auto"/>
+              <w:rPr>
+                <w:rFonts w:ascii="Browallia New" w:hAnsi="Browallia New" w:cs="Browallia New"/>
+                <w:b/>
+                <w:bCs/>
+                <w:noProof/>
+                <w:sz w:val="28"/>
+              </w:rPr>
+            </w:pPr>
+            <w:r>
+              <w:rPr>
+                <w:rFonts w:ascii="Browallia New" w:hAnsi="Browallia New" w:cs="Browallia New" w:hint="cs"/>
+                <w:b/>
+                <w:bCs/>
+                <w:noProof/>
+                <w:sz w:val="28"/>
+                <w:cs/>
               </w:rPr>
               <w:t>รายการ</w:t>
             </w:r>
@@ -61,7 +96,7 @@
         </w:tc>
         <w:tc>
           <w:tcPr>
-            <w:tcW w:w="1504" w:type="dxa"/>
+            <w:tcW w:w="891" w:type="dxa"/>
             <w:tcBorders>
               <w:bottom w:val="single" w:sz="4" w:space="0" w:color="auto"/>
             </w:tcBorders>
@@ -204,7 +239,8 @@
       <w:tr>
         <w:tc>
           <w:tcPr>
-            <w:tcW w:w="4774" w:type="dxa"/>
+            <w:tcW w:w="5387" w:type="dxa"/>
+            <w:gridSpan w:val="2"/>
             <w:tcBorders>
               <w:top w:val="single" w:sz="4" w:space="0" w:color="auto"/>
             </w:tcBorders>
@@ -224,7 +260,7 @@
         </w:tc>
         <w:tc>
           <w:tcPr>
-            <w:tcW w:w="1504" w:type="dxa"/>
+            <w:tcW w:w="891" w:type="dxa"/>
             <w:tcBorders>
               <w:top w:val="single" w:sz="4" w:space="0" w:color="auto"/>
             </w:tcBorders>
@@ -309,7 +345,7 @@
         <w:tc>
           <w:tcPr>
             <w:tcW w:w="10790" w:type="dxa"/>
-            <w:gridSpan w:val="5"/>
+            <w:gridSpan w:val="6"/>
           </w:tcPr>
           <w:p>
             <w:pPr>
@@ -338,7 +374,45 @@
       <w:tr>
         <w:tc>
           <w:tcPr>
-            <w:tcW w:w="4774" w:type="dxa"/>
+            <w:tcW w:w="1276" w:type="dxa"/>
+            <w:shd w:val="clear" w:color="auto" w:fill="auto"/>
+          </w:tcPr>
+          <w:p>
+            <w:pPr>
+              <w:spacing w:after="0" w:line="240" w:lineRule="auto"/>
+              <w:rPr>
+                <w:noProof/>
+              </w:rPr>
+            </w:pPr>
+            <w:r>
+              <w:rPr>
+                <w:rFonts w:ascii="Browallia New" w:hAnsi="Browallia New" w:cs="Browallia New"/>
+                <w:noProof/>
+                <w:sz w:val="28"/>
+              </w:rPr>
+              <w:t>[detailCgd_sub1.product</w:t>
+            </w:r>
+            <w:r>
+              <w:rPr>
+                <w:rFonts w:ascii="Browallia New" w:hAnsi="Browallia New" w:cs="Browallia New"/>
+                <w:noProof/>
+                <w:sz w:val="28"/>
+              </w:rPr>
+              <w:t xml:space="preserve">.transactionDate; ope=formatdate; format=’DD-mm-YYYY’; </w:t>
+            </w:r>
+            <w:r>
+              <w:rPr>
+                <w:rFonts w:ascii="Browallia New" w:hAnsi="Browallia New" w:cs="Browallia New"/>
+                <w:noProof/>
+                <w:sz w:val="28"/>
+              </w:rPr>
+              <w:t>block=tbs:row;]</w:t>
+            </w:r>
+          </w:p>
+        </w:tc>
+        <w:tc>
+          <w:tcPr>
+            <w:tcW w:w="4111" w:type="dxa"/>
             <w:shd w:val="clear" w:color="auto" w:fill="auto"/>
           </w:tcPr>
           <w:p>
@@ -360,7 +434,7 @@
         </w:tc>
         <w:tc>
           <w:tcPr>
-            <w:tcW w:w="1504" w:type="dxa"/>
+            <w:tcW w:w="891" w:type="dxa"/>
           </w:tcPr>
           <w:p>
             <w:pPr>
@@ -456,7 +530,8 @@
       <w:tr>
         <w:tc>
           <w:tcPr>
-            <w:tcW w:w="4774" w:type="dxa"/>
+            <w:tcW w:w="5387" w:type="dxa"/>
+            <w:gridSpan w:val="2"/>
             <w:tcBorders>
               <w:bottom w:val="single" w:sz="4" w:space="0" w:color="auto"/>
             </w:tcBorders>
@@ -476,7 +551,7 @@
         </w:tc>
         <w:tc>
           <w:tcPr>
-            <w:tcW w:w="1504" w:type="dxa"/>
+            <w:tcW w:w="891" w:type="dxa"/>
             <w:tcBorders>
               <w:bottom w:val="single" w:sz="4" w:space="0" w:color="auto"/>
             </w:tcBorders>
@@ -561,7 +636,7 @@
         <w:tc>
           <w:tcPr>
             <w:tcW w:w="7782" w:type="dxa"/>
-            <w:gridSpan w:val="3"/>
+            <w:gridSpan w:val="4"/>
             <w:tcBorders>
               <w:top w:val="single" w:sz="4" w:space="0" w:color="auto"/>
             </w:tcBorders>
@@ -690,8 +765,9 @@
         <w:tblLook w:val="0620" w:firstRow="1" w:lastRow="0" w:firstColumn="0" w:lastColumn="0" w:noHBand="1" w:noVBand="1"/>
       </w:tblPr>
       <w:tblGrid>
-        <w:gridCol w:w="4774"/>
-        <w:gridCol w:w="1504"/>
+        <w:gridCol w:w="1276"/>
+        <w:gridCol w:w="4111"/>
+        <w:gridCol w:w="891"/>
         <w:gridCol w:w="1504"/>
         <w:gridCol w:w="1504"/>
         <w:gridCol w:w="1504"/>
@@ -702,7 +778,7 @@
         </w:trPr>
         <w:tc>
           <w:tcPr>
-            <w:tcW w:w="4774" w:type="dxa"/>
+            <w:tcW w:w="1276" w:type="dxa"/>
             <w:tcBorders>
               <w:bottom w:val="single" w:sz="4" w:space="0" w:color="auto"/>
             </w:tcBorders>
@@ -712,29 +788,63 @@
             <w:pPr>
               <w:spacing w:after="0" w:line="240" w:lineRule="auto"/>
               <w:rPr>
-                <w:rFonts w:ascii="Browallia New" w:hAnsi="Browallia New" w:cs="Browallia New"/>
+                <w:rFonts w:ascii="Browallia New" w:hAnsi="Browallia New" w:cs="Browallia New" w:hint="cs"/>
                 <w:b/>
                 <w:bCs/>
                 <w:noProof/>
                 <w:sz w:val="28"/>
+                <w:cs/>
               </w:rPr>
             </w:pPr>
             <w:r>
               <w:rPr>
-                <w:rFonts w:ascii="Browallia New" w:hAnsi="Browallia New" w:cs="Browallia New"/>
+                <w:rFonts w:ascii="Browallia New" w:hAnsi="Browallia New" w:cs="Browallia New" w:hint="cs"/>
                 <w:b/>
                 <w:bCs/>
                 <w:noProof/>
                 <w:sz w:val="28"/>
+                <w:cs/>
               </w:rPr>
               <w:lastRenderedPageBreak/>
+              <w:t>วันที่</w:t>
+            </w:r>
+          </w:p>
+        </w:tc>
+        <w:tc>
+          <w:tcPr>
+            <w:tcW w:w="4111" w:type="dxa"/>
+            <w:tcBorders>
+              <w:bottom w:val="single" w:sz="4" w:space="0" w:color="auto"/>
+            </w:tcBorders>
+            <w:shd w:val="clear" w:color="auto" w:fill="auto"/>
+          </w:tcPr>
+          <w:p>
+            <w:pPr>
+              <w:spacing w:after="0" w:line="240" w:lineRule="auto"/>
+              <w:rPr>
+                <w:rFonts w:ascii="Browallia New" w:hAnsi="Browallia New" w:cs="Browallia New"/>
+                <w:b/>
+                <w:bCs/>
+                <w:noProof/>
+                <w:sz w:val="28"/>
+              </w:rPr>
+            </w:pPr>
+            <w:r>
+              <w:rPr>
+                <w:rFonts w:ascii="Browallia New" w:hAnsi="Browallia New" w:cs="Browallia New" w:hint="cs"/>
+                <w:b/>
+                <w:bCs/>
+                <w:noProof/>
+                <w:sz w:val="28"/>
+                <w:cs/>
+              </w:rPr>
               <w:t>รายการ</w:t>
             </w:r>
           </w:p>
         </w:tc>
         <w:tc>
           <w:tcPr>
-            <w:tcW w:w="1504" w:type="dxa"/>
+            <w:tcW w:w="891" w:type="dxa"/>
             <w:tcBorders>
               <w:bottom w:val="single" w:sz="4" w:space="0" w:color="auto"/>
             </w:tcBorders>
@@ -877,7 +987,8 @@
       <w:tr>
         <w:tc>
           <w:tcPr>
-            <w:tcW w:w="4774" w:type="dxa"/>
+            <w:tcW w:w="5387" w:type="dxa"/>
+            <w:gridSpan w:val="2"/>
             <w:tcBorders>
               <w:top w:val="single" w:sz="4" w:space="0" w:color="auto"/>
             </w:tcBorders>
@@ -897,7 +1008,7 @@
         </w:tc>
         <w:tc>
           <w:tcPr>
-            <w:tcW w:w="1504" w:type="dxa"/>
+            <w:tcW w:w="891" w:type="dxa"/>
             <w:tcBorders>
               <w:top w:val="single" w:sz="4" w:space="0" w:color="auto"/>
             </w:tcBorders>
@@ -982,7 +1093,7 @@
         <w:tc>
           <w:tcPr>
             <w:tcW w:w="10790" w:type="dxa"/>
-            <w:gridSpan w:val="5"/>
+            <w:gridSpan w:val="6"/>
           </w:tcPr>
           <w:p>
             <w:pPr>
@@ -1011,7 +1122,29 @@
       <w:tr>
         <w:tc>
           <w:tcPr>
-            <w:tcW w:w="4774" w:type="dxa"/>
+            <w:tcW w:w="1276" w:type="dxa"/>
+            <w:shd w:val="clear" w:color="auto" w:fill="auto"/>
+          </w:tcPr>
+          <w:p>
+            <w:pPr>
+              <w:spacing w:after="0" w:line="240" w:lineRule="auto"/>
+              <w:rPr>
+                <w:noProof/>
+              </w:rPr>
+            </w:pPr>
+            <w:r>
+              <w:rPr>
+                <w:rFonts w:ascii="Browallia New" w:hAnsi="Browallia New" w:cs="Browallia New"/>
+                <w:noProof/>
+                <w:sz w:val="28"/>
+              </w:rPr>
+              <w:t>[detailCgd_sub1.product.transactionDate; ope=formatdate; format=’DD-mm-YYYY’; block=tbs:row;]</w:t>
+            </w:r>
+          </w:p>
+        </w:tc>
+        <w:tc>
+          <w:tcPr>
+            <w:tcW w:w="4111" w:type="dxa"/>
             <w:shd w:val="clear" w:color="auto" w:fill="auto"/>
           </w:tcPr>
           <w:p>
@@ -1033,7 +1166,7 @@
         </w:tc>
         <w:tc>
           <w:tcPr>
-            <w:tcW w:w="1504" w:type="dxa"/>
+            <w:tcW w:w="891" w:type="dxa"/>
           </w:tcPr>
           <w:p>
             <w:pPr>
@@ -1129,7 +1262,8 @@
       <w:tr>
         <w:tc>
           <w:tcPr>
-            <w:tcW w:w="4774" w:type="dxa"/>
+            <w:tcW w:w="5387" w:type="dxa"/>
+            <w:gridSpan w:val="2"/>
             <w:tcBorders>
               <w:bottom w:val="single" w:sz="4" w:space="0" w:color="auto"/>
             </w:tcBorders>
@@ -1149,7 +1283,7 @@
         </w:tc>
         <w:tc>
           <w:tcPr>
-            <w:tcW w:w="1504" w:type="dxa"/>
+            <w:tcW w:w="891" w:type="dxa"/>
             <w:tcBorders>
               <w:bottom w:val="single" w:sz="4" w:space="0" w:color="auto"/>
             </w:tcBorders>
@@ -1234,7 +1368,7 @@
         <w:tc>
           <w:tcPr>
             <w:tcW w:w="7782" w:type="dxa"/>
-            <w:gridSpan w:val="3"/>
+            <w:gridSpan w:val="4"/>
             <w:tcBorders>
               <w:top w:val="single" w:sz="4" w:space="0" w:color="auto"/>
             </w:tcBorders>
@@ -1323,7 +1457,15 @@
         </w:tc>
       </w:tr>
     </w:tbl>
-    <w:p/>
+    <w:p>
+      <w:pPr>
+        <w:rPr>
+          <w:noProof/>
+        </w:rPr>
+      </w:pPr>
+      <w:bookmarkStart w:id="1" w:name="_GoBack"/>
+      <w:bookmarkEnd w:id="1"/>
+    </w:p>
     <w:sectPr>
       <w:headerReference w:type="default" r:id="rId12"/>
       <w:footerReference w:type="default" r:id="rId13"/>
@@ -1467,13 +1609,23 @@
               <w:szCs w:val="24"/>
             </w:rPr>
           </w:pPr>
-          <w:r>
-            <w:rPr>
-              <w:rFonts w:ascii="Browallia New" w:hAnsi="Browallia New" w:cs="Browallia New"/>
-              <w:sz w:val="24"/>
-              <w:szCs w:val="24"/>
-            </w:rPr>
-            <w:t>เจ้าหน้าที่การเงิน (Cashier)</w:t>
+          <w:proofErr w:type="spellStart"/>
+          <w:r>
+            <w:rPr>
+              <w:rFonts w:ascii="Browallia New" w:hAnsi="Browallia New" w:cs="Browallia New"/>
+              <w:sz w:val="24"/>
+              <w:szCs w:val="24"/>
+            </w:rPr>
+            <w:t>เจ้าหน้าที่การเงิน</w:t>
+          </w:r>
+          <w:proofErr w:type="spellEnd"/>
+          <w:r>
+            <w:rPr>
+              <w:rFonts w:ascii="Browallia New" w:hAnsi="Browallia New" w:cs="Browallia New"/>
+              <w:sz w:val="24"/>
+              <w:szCs w:val="24"/>
+            </w:rPr>
+            <w:t xml:space="preserve"> (Cashier)</w:t>
           </w:r>
         </w:p>
       </w:tc>
@@ -1574,13 +1726,31 @@
             </w:tabs>
             <w:spacing w:after="0" w:line="240" w:lineRule="auto"/>
           </w:pPr>
-          <w:r>
-            <w:rPr>
-              <w:rFonts w:ascii="Browallia New" w:hAnsi="Browallia New" w:cs="Browallia New"/>
-              <w:sz w:val="28"/>
-            </w:rPr>
-            <w:t>โรงพยาบาลแคนเซอร์อลิอันซ์ ศรีราชา</w:t>
-          </w:r>
+          <w:proofErr w:type="spellStart"/>
+          <w:r>
+            <w:rPr>
+              <w:rFonts w:ascii="Browallia New" w:hAnsi="Browallia New" w:cs="Browallia New"/>
+              <w:sz w:val="28"/>
+            </w:rPr>
+            <w:t>โรงพยาบาลแคนเซอร์อลิอันซ์</w:t>
+          </w:r>
+          <w:proofErr w:type="spellEnd"/>
+          <w:r>
+            <w:rPr>
+              <w:rFonts w:ascii="Browallia New" w:hAnsi="Browallia New" w:cs="Browallia New"/>
+              <w:sz w:val="28"/>
+            </w:rPr>
+            <w:t xml:space="preserve"> </w:t>
+          </w:r>
+          <w:proofErr w:type="spellStart"/>
+          <w:r>
+            <w:rPr>
+              <w:rFonts w:ascii="Browallia New" w:hAnsi="Browallia New" w:cs="Browallia New"/>
+              <w:sz w:val="28"/>
+            </w:rPr>
+            <w:t>ศรีราชา</w:t>
+          </w:r>
+          <w:proofErr w:type="spellEnd"/>
         </w:p>
         <w:p>
           <w:pPr>
@@ -1740,12 +1910,37 @@
               <w:szCs w:val="22"/>
             </w:rPr>
           </w:pPr>
+          <w:proofErr w:type="spellStart"/>
           <w:r>
             <w:rPr>
               <w:rFonts w:ascii="Browallia New" w:hAnsi="Browallia New" w:cs="Browallia New"/>
               <w:szCs w:val="22"/>
             </w:rPr>
-            <w:t>พิมพ์โดย [print_user]</w:t>
+            <w:t>พิมพ์โดย</w:t>
+          </w:r>
+          <w:proofErr w:type="spellEnd"/>
+          <w:r>
+            <w:rPr>
+              <w:rFonts w:ascii="Browallia New" w:hAnsi="Browallia New" w:cs="Browallia New"/>
+              <w:szCs w:val="22"/>
+            </w:rPr>
+            <w:t xml:space="preserve"> [</w:t>
+          </w:r>
+          <w:proofErr w:type="spellStart"/>
+          <w:r>
+            <w:rPr>
+              <w:rFonts w:ascii="Browallia New" w:hAnsi="Browallia New" w:cs="Browallia New"/>
+              <w:szCs w:val="22"/>
+            </w:rPr>
+            <w:t>print_user</w:t>
+          </w:r>
+          <w:proofErr w:type="spellEnd"/>
+          <w:r>
+            <w:rPr>
+              <w:rFonts w:ascii="Browallia New" w:hAnsi="Browallia New" w:cs="Browallia New"/>
+              <w:szCs w:val="22"/>
+            </w:rPr>
+            <w:t>]</w:t>
           </w:r>
         </w:p>
         <w:p>
@@ -1756,12 +1951,37 @@
               <w:szCs w:val="22"/>
             </w:rPr>
           </w:pPr>
+          <w:proofErr w:type="spellStart"/>
           <w:r>
             <w:rPr>
               <w:rFonts w:ascii="Browallia New" w:hAnsi="Browallia New" w:cs="Browallia New"/>
               <w:szCs w:val="22"/>
             </w:rPr>
-            <w:t>พิมพ์เมื่อ [print_date]</w:t>
+            <w:t>พิมพ์เมื่อ</w:t>
+          </w:r>
+          <w:proofErr w:type="spellEnd"/>
+          <w:r>
+            <w:rPr>
+              <w:rFonts w:ascii="Browallia New" w:hAnsi="Browallia New" w:cs="Browallia New"/>
+              <w:szCs w:val="22"/>
+            </w:rPr>
+            <w:t xml:space="preserve"> [</w:t>
+          </w:r>
+          <w:proofErr w:type="spellStart"/>
+          <w:r>
+            <w:rPr>
+              <w:rFonts w:ascii="Browallia New" w:hAnsi="Browallia New" w:cs="Browallia New"/>
+              <w:szCs w:val="22"/>
+            </w:rPr>
+            <w:t>print_date</w:t>
+          </w:r>
+          <w:proofErr w:type="spellEnd"/>
+          <w:r>
+            <w:rPr>
+              <w:rFonts w:ascii="Browallia New" w:hAnsi="Browallia New" w:cs="Browallia New"/>
+              <w:szCs w:val="22"/>
+            </w:rPr>
+            <w:t>]</w:t>
           </w:r>
         </w:p>
       </w:tc>
@@ -1878,13 +2098,23 @@
               <w:szCs w:val="24"/>
             </w:rPr>
           </w:pPr>
-          <w:r>
-            <w:rPr>
-              <w:rFonts w:ascii="Browallia New" w:hAnsi="Browallia New" w:cs="Browallia New"/>
-              <w:sz w:val="24"/>
-              <w:szCs w:val="24"/>
-            </w:rPr>
-            <w:t>เจ้าหน้าที่การเงิน (Cashier)</w:t>
+          <w:proofErr w:type="spellStart"/>
+          <w:r>
+            <w:rPr>
+              <w:rFonts w:ascii="Browallia New" w:hAnsi="Browallia New" w:cs="Browallia New"/>
+              <w:sz w:val="24"/>
+              <w:szCs w:val="24"/>
+            </w:rPr>
+            <w:t>เจ้าหน้าที่การเงิน</w:t>
+          </w:r>
+          <w:proofErr w:type="spellEnd"/>
+          <w:r>
+            <w:rPr>
+              <w:rFonts w:ascii="Browallia New" w:hAnsi="Browallia New" w:cs="Browallia New"/>
+              <w:sz w:val="24"/>
+              <w:szCs w:val="24"/>
+            </w:rPr>
+            <w:t xml:space="preserve"> (Cashier)</w:t>
           </w:r>
         </w:p>
       </w:tc>
@@ -1985,13 +2215,31 @@
             </w:tabs>
             <w:spacing w:after="0" w:line="240" w:lineRule="auto"/>
           </w:pPr>
-          <w:r>
-            <w:rPr>
-              <w:rFonts w:ascii="Browallia New" w:hAnsi="Browallia New" w:cs="Browallia New"/>
-              <w:sz w:val="28"/>
-            </w:rPr>
-            <w:t>โรงพยาบาลแคนเซอร์อลิอันซ์ ศรีราชา</w:t>
-          </w:r>
+          <w:proofErr w:type="spellStart"/>
+          <w:r>
+            <w:rPr>
+              <w:rFonts w:ascii="Browallia New" w:hAnsi="Browallia New" w:cs="Browallia New"/>
+              <w:sz w:val="28"/>
+            </w:rPr>
+            <w:t>โรงพยาบาลแคนเซอร์อลิอันซ์</w:t>
+          </w:r>
+          <w:proofErr w:type="spellEnd"/>
+          <w:r>
+            <w:rPr>
+              <w:rFonts w:ascii="Browallia New" w:hAnsi="Browallia New" w:cs="Browallia New"/>
+              <w:sz w:val="28"/>
+            </w:rPr>
+            <w:t xml:space="preserve"> </w:t>
+          </w:r>
+          <w:proofErr w:type="spellStart"/>
+          <w:r>
+            <w:rPr>
+              <w:rFonts w:ascii="Browallia New" w:hAnsi="Browallia New" w:cs="Browallia New"/>
+              <w:sz w:val="28"/>
+            </w:rPr>
+            <w:t>ศรีราชา</w:t>
+          </w:r>
+          <w:proofErr w:type="spellEnd"/>
         </w:p>
         <w:p>
           <w:pPr>
@@ -2153,12 +2401,37 @@
               <w:szCs w:val="22"/>
             </w:rPr>
           </w:pPr>
+          <w:proofErr w:type="spellStart"/>
           <w:r>
             <w:rPr>
               <w:rFonts w:ascii="Browallia New" w:hAnsi="Browallia New" w:cs="Browallia New"/>
               <w:szCs w:val="22"/>
             </w:rPr>
-            <w:t>พิมพ์โดย [print_user]</w:t>
+            <w:t>พิมพ์โดย</w:t>
+          </w:r>
+          <w:proofErr w:type="spellEnd"/>
+          <w:r>
+            <w:rPr>
+              <w:rFonts w:ascii="Browallia New" w:hAnsi="Browallia New" w:cs="Browallia New"/>
+              <w:szCs w:val="22"/>
+            </w:rPr>
+            <w:t xml:space="preserve"> [</w:t>
+          </w:r>
+          <w:proofErr w:type="spellStart"/>
+          <w:r>
+            <w:rPr>
+              <w:rFonts w:ascii="Browallia New" w:hAnsi="Browallia New" w:cs="Browallia New"/>
+              <w:szCs w:val="22"/>
+            </w:rPr>
+            <w:t>print_user</w:t>
+          </w:r>
+          <w:proofErr w:type="spellEnd"/>
+          <w:r>
+            <w:rPr>
+              <w:rFonts w:ascii="Browallia New" w:hAnsi="Browallia New" w:cs="Browallia New"/>
+              <w:szCs w:val="22"/>
+            </w:rPr>
+            <w:t>]</w:t>
           </w:r>
         </w:p>
         <w:p>
@@ -2169,12 +2442,37 @@
               <w:szCs w:val="22"/>
             </w:rPr>
           </w:pPr>
+          <w:proofErr w:type="spellStart"/>
           <w:r>
             <w:rPr>
               <w:rFonts w:ascii="Browallia New" w:hAnsi="Browallia New" w:cs="Browallia New"/>
               <w:szCs w:val="22"/>
             </w:rPr>
-            <w:t>พิมพ์เมื่อ [print_date]</w:t>
+            <w:t>พิมพ์เมื่อ</w:t>
+          </w:r>
+          <w:proofErr w:type="spellEnd"/>
+          <w:r>
+            <w:rPr>
+              <w:rFonts w:ascii="Browallia New" w:hAnsi="Browallia New" w:cs="Browallia New"/>
+              <w:szCs w:val="22"/>
+            </w:rPr>
+            <w:t xml:space="preserve"> [</w:t>
+          </w:r>
+          <w:proofErr w:type="spellStart"/>
+          <w:r>
+            <w:rPr>
+              <w:rFonts w:ascii="Browallia New" w:hAnsi="Browallia New" w:cs="Browallia New"/>
+              <w:szCs w:val="22"/>
+            </w:rPr>
+            <w:t>print_date</w:t>
+          </w:r>
+          <w:proofErr w:type="spellEnd"/>
+          <w:r>
+            <w:rPr>
+              <w:rFonts w:ascii="Browallia New" w:hAnsi="Browallia New" w:cs="Browallia New"/>
+              <w:szCs w:val="22"/>
+            </w:rPr>
+            <w:t>]</w:t>
           </w:r>
         </w:p>
       </w:tc>
@@ -3135,7 +3433,7 @@
               <w:noProof/>
             </w:rPr>
           </w:pPr>
-          <w:bookmarkStart w:id="1" w:name="_Hlk20944058"/>
+          <w:bookmarkStart w:id="2" w:name="_Hlk20944058"/>
           <w:r>
             <w:rPr>
               <w:noProof/>
@@ -3672,7 +3970,7 @@
         </w:p>
       </w:tc>
     </w:tr>
-    <w:bookmarkEnd w:id="1"/>
+    <w:bookmarkEnd w:id="2"/>
   </w:tbl>
   <w:p>
     <w:pPr>
@@ -3822,7 +4120,6 @@
               <w:sz w:val="28"/>
             </w:rPr>
           </w:pPr>
-          <w:bookmarkStart w:id="2" w:name="_GoBack"/>
           <w:r>
             <w:rPr>
               <w:rFonts w:ascii="Browallia New" w:hAnsi="Browallia New" w:cs="Browallia New"/>
@@ -3831,7 +4128,6 @@
             </w:rPr>
             <w:t>[patientData.name_real_th;ope=formatname]</w:t>
           </w:r>
-          <w:bookmarkEnd w:id="2"/>
         </w:p>
       </w:tc>
     </w:tr>

</xml_diff>

<commit_message>
add transaction date to item
</commit_message>
<xml_diff>
--- a/storage/app/default/documents/invoice_detail_cgd.docx
+++ b/storage/app/default/documents/invoice_detail_cgd.docx
@@ -41,7 +41,7 @@
             <w:pPr>
               <w:spacing w:after="0" w:line="240" w:lineRule="auto"/>
               <w:rPr>
-                <w:rFonts w:ascii="Browallia New" w:hAnsi="Browallia New" w:cs="Browallia New" w:hint="cs"/>
+                <w:rFonts w:ascii="Browallia New" w:hAnsi="Browallia New" w:cs="Browallia New"/>
                 <w:b/>
                 <w:bCs/>
                 <w:noProof/>
@@ -390,23 +390,7 @@
                 <w:noProof/>
                 <w:sz w:val="28"/>
               </w:rPr>
-              <w:t>[detailCgd_sub1.product</w:t>
-            </w:r>
-            <w:r>
-              <w:rPr>
-                <w:rFonts w:ascii="Browallia New" w:hAnsi="Browallia New" w:cs="Browallia New"/>
-                <w:noProof/>
-                <w:sz w:val="28"/>
-              </w:rPr>
-              <w:t xml:space="preserve">.transactionDate; ope=formatdate; format=’DD-mm-YYYY’; </w:t>
-            </w:r>
-            <w:r>
-              <w:rPr>
-                <w:rFonts w:ascii="Browallia New" w:hAnsi="Browallia New" w:cs="Browallia New"/>
-                <w:noProof/>
-                <w:sz w:val="28"/>
-              </w:rPr>
-              <w:t>block=tbs:row;]</w:t>
+              <w:t>[detailCgd_sub1.product.transactionDate; ope=formatdate; format=’DD-MM-YYYY’; block=tbs:row;]</w:t>
             </w:r>
           </w:p>
         </w:tc>
@@ -788,7 +772,7 @@
             <w:pPr>
               <w:spacing w:after="0" w:line="240" w:lineRule="auto"/>
               <w:rPr>
-                <w:rFonts w:ascii="Browallia New" w:hAnsi="Browallia New" w:cs="Browallia New" w:hint="cs"/>
+                <w:rFonts w:ascii="Browallia New" w:hAnsi="Browallia New" w:cs="Browallia New"/>
                 <w:b/>
                 <w:bCs/>
                 <w:noProof/>
@@ -1138,7 +1122,17 @@
                 <w:noProof/>
                 <w:sz w:val="28"/>
               </w:rPr>
-              <w:t>[detailCgd_sub1.product.transactionDate; ope=formatdate; format=’DD-mm-YYYY’; block=tbs:row;]</w:t>
+              <w:t>[detailCgd_sub1.product.transactionDate; ope=formatdate; format=’DD-MM</w:t>
+            </w:r>
+            <w:bookmarkStart w:id="1" w:name="_GoBack"/>
+            <w:bookmarkEnd w:id="1"/>
+            <w:r>
+              <w:rPr>
+                <w:rFonts w:ascii="Browallia New" w:hAnsi="Browallia New" w:cs="Browallia New"/>
+                <w:noProof/>
+                <w:sz w:val="28"/>
+              </w:rPr>
+              <w:t>-YYYY’; block=tbs:row;]</w:t>
             </w:r>
           </w:p>
         </w:tc>
@@ -1463,8 +1457,6 @@
           <w:noProof/>
         </w:rPr>
       </w:pPr>
-      <w:bookmarkStart w:id="1" w:name="_GoBack"/>
-      <w:bookmarkEnd w:id="1"/>
     </w:p>
     <w:sectPr>
       <w:headerReference w:type="default" r:id="rId12"/>

</xml_diff>

<commit_message>
fix report field reference
</commit_message>
<xml_diff>
--- a/storage/app/default/documents/invoice_detail_cgd.docx
+++ b/storage/app/default/documents/invoice_detail_cgd.docx
@@ -384,14 +384,16 @@
                 <w:noProof/>
               </w:rPr>
             </w:pPr>
+            <w:bookmarkStart w:id="0" w:name="_GoBack"/>
             <w:r>
               <w:rPr>
                 <w:rFonts w:ascii="Browallia New" w:hAnsi="Browallia New" w:cs="Browallia New"/>
                 <w:noProof/>
                 <w:sz w:val="28"/>
               </w:rPr>
-              <w:t>[detailCgd_sub1.product.transactionDateTime; ope=formatdate; format=’DD-MM-YYYY’; block=tbs:row+tbs:row;sub1=itemizedProducts;p1]</w:t>
+              <w:t>[detailCgd_sub1.transactionDateTime; ope=formatdate; format=’DD-MM-YYYY’; block=tbs:row+tbs:row;sub1=itemizedProducts;p1]</w:t>
             </w:r>
+            <w:bookmarkEnd w:id="0"/>
           </w:p>
         </w:tc>
         <w:tc>
@@ -1238,7 +1240,7 @@
                 <w:noProof/>
                 <w:sz w:val="28"/>
               </w:rPr>
-              <w:t>[detailCgd_sub1.product.transactionDateTime; ope=formatdate; format=’DD-MM-YYYY’; block=tbs:row+tbs:row;sub1=itemizedProducts;p1]</w:t>
+              <w:t>[detailCgd_sub1.transactionDateTime; ope=formatdate; format=’DD-MM-YYYY’; block=tbs:row+tbs:row;sub1=itemizedProducts;p1]</w:t>
             </w:r>
           </w:p>
         </w:tc>
@@ -1679,8 +1681,6 @@
           <w:noProof/>
         </w:rPr>
       </w:pPr>
-      <w:bookmarkStart w:id="1" w:name="_GoBack"/>
-      <w:bookmarkEnd w:id="1"/>
     </w:p>
     <w:sectPr>
       <w:headerReference w:type="default" r:id="rId12"/>
@@ -2777,7 +2777,7 @@
               <w:noProof/>
             </w:rPr>
           </w:pPr>
-          <w:bookmarkStart w:id="0" w:name="_Hlk20944037"/>
+          <w:bookmarkStart w:id="1" w:name="_Hlk20944037"/>
           <w:r>
             <w:rPr>
               <w:noProof/>
@@ -3314,7 +3314,7 @@
         </w:p>
       </w:tc>
     </w:tr>
-    <w:bookmarkEnd w:id="0"/>
+    <w:bookmarkEnd w:id="1"/>
   </w:tbl>
   <w:p>
     <w:pPr>

</xml_diff>